<commit_message>
Updated key and challenge indicators in HW WA6
</commit_message>
<xml_diff>
--- a/docs/materials/07-WebAbstractions/WA6-A-BackEndDynamic.docx
+++ b/docs/materials/07-WebAbstractions/WA6-A-BackEndDynamic.docx
@@ -498,20 +498,6 @@
       </w:pPr>
       <w:r>
         <w:rPr>
-          <w:rFonts w:ascii="Apple Color Emoji" w:hAnsi="Apple Color Emoji" w:cs="Apple Color Emoji"/>
-          <w:sz w:val="32"/>
-          <w:szCs w:val="32"/>
-        </w:rPr>
-        <w:t>🔑</w:t>
-      </w:r>
-      <w:r>
-        <w:rPr>
-          <w:rFonts w:asciiTheme="minorHAnsi" w:hAnsiTheme="minorHAnsi" w:cstheme="minorHAnsi"/>
-        </w:rPr>
-        <w:t xml:space="preserve"> </w:t>
-      </w:r>
-      <w:r>
-        <w:rPr>
           <w:rFonts w:asciiTheme="minorHAnsi" w:hAnsiTheme="minorHAnsi" w:cstheme="minorHAnsi"/>
         </w:rPr>
         <w:t xml:space="preserve">3. In a few sentences of your own words, briefly describe </w:t>
@@ -695,20 +681,6 @@
       </w:pPr>
       <w:r>
         <w:rPr>
-          <w:rFonts w:ascii="Apple Color Emoji" w:hAnsi="Apple Color Emoji" w:cs="Apple Color Emoji"/>
-          <w:sz w:val="32"/>
-          <w:szCs w:val="32"/>
-        </w:rPr>
-        <w:t>🔑</w:t>
-      </w:r>
-      <w:r>
-        <w:rPr>
-          <w:rFonts w:asciiTheme="minorHAnsi" w:hAnsiTheme="minorHAnsi" w:cstheme="minorHAnsi"/>
-        </w:rPr>
-        <w:t xml:space="preserve"> </w:t>
-      </w:r>
-      <w:r>
-        <w:rPr>
           <w:rFonts w:asciiTheme="minorHAnsi" w:hAnsiTheme="minorHAnsi" w:cstheme="minorHAnsi"/>
         </w:rPr>
         <w:t xml:space="preserve">4. </w:t>
@@ -983,20 +955,6 @@
           <w:rFonts w:asciiTheme="minorHAnsi" w:hAnsiTheme="minorHAnsi" w:cstheme="minorHAnsi"/>
         </w:rPr>
       </w:pPr>
-      <w:r>
-        <w:rPr>
-          <w:rFonts w:ascii="Apple Color Emoji" w:hAnsi="Apple Color Emoji" w:cs="Apple Color Emoji"/>
-          <w:sz w:val="32"/>
-          <w:szCs w:val="32"/>
-        </w:rPr>
-        <w:t>🔑</w:t>
-      </w:r>
-      <w:r>
-        <w:rPr>
-          <w:rFonts w:asciiTheme="minorHAnsi" w:hAnsiTheme="minorHAnsi" w:cstheme="minorHAnsi"/>
-        </w:rPr>
-        <w:t xml:space="preserve"> </w:t>
-      </w:r>
       <w:r>
         <w:rPr>
           <w:rFonts w:asciiTheme="minorHAnsi" w:hAnsiTheme="minorHAnsi" w:cstheme="minorHAnsi"/>
@@ -1439,6 +1397,7 @@
         <w:rPr>
           <w:rFonts w:asciiTheme="minorHAnsi" w:hAnsiTheme="minorHAnsi" w:cstheme="minorHAnsi"/>
         </w:rPr>
+        <w:lastRenderedPageBreak/>
         <w:t xml:space="preserve">Study the code in the </w:t>
       </w:r>
       <w:r>
@@ -2033,20 +1992,6 @@
       </w:pPr>
       <w:r>
         <w:rPr>
-          <w:rFonts w:ascii="Apple Color Emoji" w:hAnsi="Apple Color Emoji" w:cs="Apple Color Emoji"/>
-          <w:sz w:val="32"/>
-          <w:szCs w:val="32"/>
-        </w:rPr>
-        <w:t>🔑</w:t>
-      </w:r>
-      <w:r>
-        <w:rPr>
-          <w:rFonts w:asciiTheme="minorHAnsi" w:hAnsiTheme="minorHAnsi" w:cstheme="minorHAnsi"/>
-        </w:rPr>
-        <w:t xml:space="preserve"> </w:t>
-      </w:r>
-      <w:r>
-        <w:rPr>
           <w:rFonts w:asciiTheme="minorHAnsi" w:hAnsiTheme="minorHAnsi" w:cstheme="minorHAnsi"/>
         </w:rPr>
         <w:t xml:space="preserve">8. The </w:t>
@@ -2174,7 +2119,6 @@
         <w:rPr>
           <w:rFonts w:asciiTheme="minorHAnsi" w:hAnsiTheme="minorHAnsi" w:cstheme="minorHAnsi"/>
         </w:rPr>
-        <w:lastRenderedPageBreak/>
         <w:t xml:space="preserve">Click the button in the </w:t>
       </w:r>
       <w:r>
@@ -2847,7 +2791,6 @@
         <w:rPr>
           <w:rFonts w:asciiTheme="minorHAnsi" w:hAnsiTheme="minorHAnsi" w:cstheme="minorHAnsi"/>
         </w:rPr>
-        <w:lastRenderedPageBreak/>
         <w:t xml:space="preserve">Be sure that your </w:t>
       </w:r>
       <w:r>
@@ -2938,6 +2881,7 @@
           <w:bottom w:val="thinThickThinSmallGap" w:sz="24" w:space="4" w:color="0070C0"/>
           <w:right w:val="thinThickThinSmallGap" w:sz="24" w:space="4" w:color="0070C0"/>
         </w:pBdr>
+        <w:ind w:left="360"/>
         <w:rPr>
           <w:rFonts w:asciiTheme="minorHAnsi" w:hAnsiTheme="minorHAnsi" w:cstheme="minorHAnsi"/>
         </w:rPr>
@@ -3192,6 +3136,14 @@
       </w:r>
       <w:r>
         <w:rPr>
+          <w:rFonts w:ascii="Apple Color Emoji" w:hAnsi="Apple Color Emoji" w:cs="Apple Color Emoji"/>
+          <w:sz w:val="32"/>
+          <w:szCs w:val="32"/>
+        </w:rPr>
+        <w:t>🏆</w:t>
+      </w:r>
+      <w:r>
+        <w:rPr>
           <w:rFonts w:asciiTheme="minorHAnsi" w:hAnsiTheme="minorHAnsi" w:cstheme="minorHAnsi"/>
         </w:rPr>
         <w:t xml:space="preserve"> </w:t>
@@ -3514,6 +3466,7 @@
           <w:sz w:val="32"/>
           <w:szCs w:val="32"/>
         </w:rPr>
+        <w:lastRenderedPageBreak/>
         <w:t>🏆🏆</w:t>
       </w:r>
       <w:r>

</xml_diff>